<commit_message>
Proposta de Projeto Entregue.
</commit_message>
<xml_diff>
--- a/Documentação/template_proposta_Projeto_2020_21.docx
+++ b/Documentação/template_proposta_Projeto_2020_21.docx
@@ -521,7 +521,25 @@
           <w:sz w:val="24"/>
           <w:szCs w:val="24"/>
         </w:rPr>
-        <w:t>3) Nº: 21806XX Nome: Rui Pereira</w:t>
+        <w:t>3) Nº: 21806</w:t>
+      </w:r>
+      <w:r>
+        <w:rPr>
+          <w:rFonts w:ascii="Trebuchet MS" w:hAnsi="Trebuchet MS" w:cs="Helvetica"/>
+          <w:color w:val="000000"/>
+          <w:sz w:val="24"/>
+          <w:szCs w:val="24"/>
+        </w:rPr>
+        <w:t>96</w:t>
+      </w:r>
+      <w:r>
+        <w:rPr>
+          <w:rFonts w:ascii="Trebuchet MS" w:hAnsi="Trebuchet MS" w:cs="Helvetica"/>
+          <w:color w:val="000000"/>
+          <w:sz w:val="24"/>
+          <w:szCs w:val="24"/>
+        </w:rPr>
+        <w:t xml:space="preserve"> Nome: Rui Pereira</w:t>
       </w:r>
     </w:p>
     <w:p>
@@ -590,7 +608,27 @@
           <w:sz w:val="24"/>
           <w:szCs w:val="24"/>
         </w:rPr>
-        <w:t>Conta Github e credenciais:</w:t>
+        <w:t xml:space="preserve">Conta </w:t>
+      </w:r>
+      <w:proofErr w:type="spellStart"/>
+      <w:r>
+        <w:rPr>
+          <w:rFonts w:ascii="Trebuchet MS" w:hAnsi="Trebuchet MS" w:cs="Helvetica"/>
+          <w:color w:val="000000"/>
+          <w:sz w:val="24"/>
+          <w:szCs w:val="24"/>
+        </w:rPr>
+        <w:t>Github</w:t>
+      </w:r>
+      <w:proofErr w:type="spellEnd"/>
+      <w:r>
+        <w:rPr>
+          <w:rFonts w:ascii="Trebuchet MS" w:hAnsi="Trebuchet MS" w:cs="Helvetica"/>
+          <w:color w:val="000000"/>
+          <w:sz w:val="24"/>
+          <w:szCs w:val="24"/>
+        </w:rPr>
+        <w:t xml:space="preserve"> e credenciais:</w:t>
       </w:r>
     </w:p>
     <w:p>
@@ -727,6 +765,7 @@
         </w:rPr>
         <w:t xml:space="preserve">Conta </w:t>
       </w:r>
+      <w:proofErr w:type="spellStart"/>
       <w:r>
         <w:rPr>
           <w:rFonts w:ascii="Trebuchet MS" w:hAnsi="Trebuchet MS" w:cs="Helvetica"/>
@@ -736,6 +775,7 @@
         </w:rPr>
         <w:t>Jira</w:t>
       </w:r>
+      <w:proofErr w:type="spellEnd"/>
       <w:r>
         <w:rPr>
           <w:rFonts w:ascii="Trebuchet MS" w:hAnsi="Trebuchet MS" w:cs="Helvetica"/>
@@ -882,6 +922,7 @@
           <w:lang w:val="en-GB" w:eastAsia="en-US"/>
         </w:rPr>
       </w:pPr>
+      <w:proofErr w:type="spellStart"/>
       <w:r>
         <w:rPr>
           <w:rFonts w:ascii="Carlito" w:hAnsi="Carlito" w:cs="Carlito"/>
@@ -891,8 +932,33 @@
           <w:szCs w:val="28"/>
           <w:lang w:val="en-GB" w:eastAsia="en-US"/>
         </w:rPr>
-        <w:t>Descrição do Projeto</w:t>
-      </w:r>
+        <w:t>Descrição</w:t>
+      </w:r>
+      <w:proofErr w:type="spellEnd"/>
+      <w:r>
+        <w:rPr>
+          <w:rFonts w:ascii="Carlito" w:hAnsi="Carlito" w:cs="Carlito"/>
+          <w:b/>
+          <w:color w:val="1F4E79" w:themeColor="accent1" w:themeShade="80"/>
+          <w:sz w:val="28"/>
+          <w:szCs w:val="28"/>
+          <w:lang w:val="en-GB" w:eastAsia="en-US"/>
+        </w:rPr>
+        <w:t xml:space="preserve"> do </w:t>
+      </w:r>
+      <w:proofErr w:type="spellStart"/>
+      <w:r>
+        <w:rPr>
+          <w:rFonts w:ascii="Carlito" w:hAnsi="Carlito" w:cs="Carlito"/>
+          <w:b/>
+          <w:color w:val="1F4E79" w:themeColor="accent1" w:themeShade="80"/>
+          <w:sz w:val="28"/>
+          <w:szCs w:val="28"/>
+          <w:lang w:val="en-GB" w:eastAsia="en-US"/>
+        </w:rPr>
+        <w:t>Projeto</w:t>
+      </w:r>
+      <w:proofErr w:type="spellEnd"/>
     </w:p>
     <w:p/>
     <w:p>
@@ -1013,17 +1079,37 @@
     </w:p>
     <w:p>
       <w:r>
-        <w:t xml:space="preserve">Existem sistemas, como o Alexandria, o Pergamum, o Mandarin, o </w:t>
-      </w:r>
+        <w:t xml:space="preserve">Existem sistemas, como o Alexandria, o </w:t>
+      </w:r>
+      <w:proofErr w:type="spellStart"/>
+      <w:r>
+        <w:t>Pergamum</w:t>
+      </w:r>
+      <w:proofErr w:type="spellEnd"/>
+      <w:r>
+        <w:t xml:space="preserve">, o </w:t>
+      </w:r>
+      <w:proofErr w:type="spellStart"/>
+      <w:r>
+        <w:t>Mandarin</w:t>
+      </w:r>
+      <w:proofErr w:type="spellEnd"/>
+      <w:r>
+        <w:t xml:space="preserve">, o </w:t>
+      </w:r>
+      <w:proofErr w:type="spellStart"/>
       <w:r>
         <w:t>Koha</w:t>
       </w:r>
+      <w:proofErr w:type="spellEnd"/>
       <w:r>
         <w:t xml:space="preserve"> e o </w:t>
       </w:r>
+      <w:proofErr w:type="spellStart"/>
       <w:r>
         <w:t>Aleph</w:t>
       </w:r>
+      <w:proofErr w:type="spellEnd"/>
       <w:r>
         <w:t xml:space="preserve"> – estes dois últimos, </w:t>
       </w:r>
@@ -1032,13 +1118,22 @@
           <w:i/>
           <w:iCs/>
         </w:rPr>
-        <w:t>open-source</w:t>
-      </w:r>
+        <w:t>open-</w:t>
+      </w:r>
+      <w:proofErr w:type="spellStart"/>
       <w:r>
         <w:rPr>
           <w:i/>
           <w:iCs/>
         </w:rPr>
+        <w:t>source</w:t>
+      </w:r>
+      <w:proofErr w:type="spellEnd"/>
+      <w:r>
+        <w:rPr>
+          <w:i/>
+          <w:iCs/>
+        </w:rPr>
         <w:t xml:space="preserve"> </w:t>
       </w:r>
       <w:r>
@@ -1071,11 +1166,28 @@
     </w:p>
     <w:p>
       <w:r>
-        <w:t>Pretende-se implementar um sistema integrado de uma base de dados onde se faça a gestão de grandes centros de documentação, que permitirá, desde a fácil localização de exemplares de obras</w:t>
-      </w:r>
-      <w:r>
-        <w:t xml:space="preserve"> nas suas sub-bibliotecas</w:t>
-      </w:r>
+        <w:t xml:space="preserve">Pretende-se implementar um sistema integrado de uma base de dados </w:t>
+      </w:r>
+      <w:r>
+        <w:t xml:space="preserve">com interface web e complementar </w:t>
+      </w:r>
+      <w:r>
+        <w:t>onde se faça a gestão de</w:t>
+      </w:r>
+      <w:r>
+        <w:t xml:space="preserve"> </w:t>
+      </w:r>
+      <w:r>
+        <w:t xml:space="preserve"> centros de documentação, que permitirá, desde a fácil localização de exemplares de obras</w:t>
+      </w:r>
+      <w:r>
+        <w:t xml:space="preserve"> nas suas </w:t>
+      </w:r>
+      <w:proofErr w:type="spellStart"/>
+      <w:r>
+        <w:t>sub-bibliotecas</w:t>
+      </w:r>
+      <w:proofErr w:type="spellEnd"/>
       <w:r>
         <w:t>, sejam elas monográficas sejam analític</w:t>
       </w:r>
@@ -1125,10 +1237,16 @@
         <w:t xml:space="preserve">postos de trabalho </w:t>
       </w:r>
       <w:r>
-        <w:t xml:space="preserve">personalizáveis </w:t>
-      </w:r>
-      <w:r>
-        <w:t xml:space="preserve">tais como </w:t>
+        <w:t>personalizáveis</w:t>
+      </w:r>
+      <w:r>
+        <w:t>, a titulo de exemplo</w:t>
+      </w:r>
+      <w:r>
+        <w:t xml:space="preserve"> </w:t>
+      </w:r>
+      <w:r>
+        <w:t xml:space="preserve">como </w:t>
       </w:r>
       <w:r>
         <w:t xml:space="preserve">salas </w:t>
@@ -1143,19 +1261,25 @@
         <w:t>gabinetes de investigação individual</w:t>
       </w:r>
       <w:r>
-        <w:t xml:space="preserve"> e </w:t>
-      </w:r>
-      <w:r>
-        <w:t>gabinetes de investigação em grupo</w:t>
-      </w:r>
-      <w:r>
-        <w:t>.</w:t>
+        <w:t xml:space="preserve">, etc. </w:t>
+      </w:r>
+      <w:r>
+        <w:t>Esta base de dados ainda contará com</w:t>
+      </w:r>
+      <w:r>
+        <w:t xml:space="preserve"> algumas funcionalidades padronizadas da indústria, como</w:t>
       </w:r>
       <w:r>
         <w:t xml:space="preserve"> </w:t>
       </w:r>
       <w:r>
-        <w:t>Esta base de dados ainda contará com Classificação Decimal Universal (CDU), que permite a uniformização dos critérios de classificação de documentos.</w:t>
+        <w:t xml:space="preserve">a </w:t>
+      </w:r>
+      <w:r>
+        <w:t>Classificação Decimal Universal (CDU), que permite a uniformização dos critérios de classificação de documentos</w:t>
+      </w:r>
+      <w:r>
+        <w:t xml:space="preserve"> ou o controlo de autoridade que permite e</w:t>
       </w:r>
     </w:p>
     <w:p>
@@ -1163,7 +1287,7 @@
         <w:t>Este sistema permitirá ao técnico bibliotecário rever algumas atitudes e posturas profissionais como forma de adaptar os serviços da biblioteca à nova realidade advinda com o desenvolvimento dos sistemas de informação</w:t>
       </w:r>
       <w:r>
-        <w:t>.</w:t>
+        <w:t xml:space="preserve"> </w:t>
       </w:r>
       <w:r>
         <w:br w:type="page"/>
@@ -1191,6 +1315,7 @@
           <w:lang w:val="en-GB" w:eastAsia="en-US"/>
         </w:rPr>
       </w:pPr>
+      <w:proofErr w:type="spellStart"/>
       <w:r>
         <w:rPr>
           <w:rFonts w:ascii="Carlito" w:hAnsi="Carlito" w:cs="Carlito"/>
@@ -1202,6 +1327,7 @@
         </w:rPr>
         <w:t>Objetivos</w:t>
       </w:r>
+      <w:proofErr w:type="spellEnd"/>
     </w:p>
     <w:p>
       <w:pPr>
@@ -1212,62 +1338,510 @@
     </w:p>
     <w:p>
       <w:r>
-        <w:rPr>
-          <w:highlight w:val="yellow"/>
-        </w:rPr>
-        <w:t>Elaborar uma</w:t>
-      </w:r>
-      <w:r>
-        <w:rPr>
-          <w:highlight w:val="yellow"/>
-        </w:rPr>
-        <w:t xml:space="preserve"> descrição do p</w:t>
-      </w:r>
-      <w:r>
-        <w:rPr>
-          <w:highlight w:val="yellow"/>
-        </w:rPr>
-        <w:t>rojeto proposto e dos seus obje</w:t>
-      </w:r>
-      <w:r>
-        <w:rPr>
-          <w:highlight w:val="yellow"/>
-        </w:rPr>
-        <w:t>tivos</w:t>
-      </w:r>
-      <w:r>
-        <w:rPr>
-          <w:highlight w:val="yellow"/>
-        </w:rPr>
-        <w:t xml:space="preserve"> principais</w:t>
-      </w:r>
-      <w:r>
-        <w:rPr>
-          <w:highlight w:val="yellow"/>
-        </w:rPr>
+        <w:t xml:space="preserve">O módulo de </w:t>
+      </w:r>
+      <w:proofErr w:type="spellStart"/>
+      <w:r>
+        <w:rPr>
+          <w:i/>
+          <w:iCs/>
+        </w:rPr>
+        <w:t>f</w:t>
+      </w:r>
+      <w:r>
+        <w:rPr>
+          <w:i/>
+          <w:iCs/>
+        </w:rPr>
+        <w:t>ront-office</w:t>
+      </w:r>
+      <w:proofErr w:type="spellEnd"/>
+      <w:r>
+        <w:t xml:space="preserve">, também conhecido por OPAC (Online </w:t>
+      </w:r>
+      <w:proofErr w:type="spellStart"/>
+      <w:r>
+        <w:t>Public</w:t>
+      </w:r>
+      <w:proofErr w:type="spellEnd"/>
+      <w:r>
+        <w:t xml:space="preserve"> Access </w:t>
+      </w:r>
+      <w:proofErr w:type="spellStart"/>
+      <w:r>
+        <w:t>Catalog</w:t>
+      </w:r>
+      <w:proofErr w:type="spellEnd"/>
+      <w:r>
+        <w:t>), é responsável por estabelecer a ponte entre a biblioteca e os seus leitores. Este módulo disponibiliza, serviços de pesquisa de documentos, assim como funcionalidades de reserva e renovação de exemplares pelo leitor.</w:t>
+      </w:r>
+      <w:r>
+        <w:t xml:space="preserve"> </w:t>
+      </w:r>
+      <w:r>
+        <w:t xml:space="preserve">É assegurado ainda a possibilidade de reserva de postos de trabalho nas bibliotecas para qualquer </w:t>
+      </w:r>
+      <w:r>
+        <w:t>leitor</w:t>
+      </w:r>
+      <w:r>
+        <w:t xml:space="preserve"> que necessite de realizar um trabalho</w:t>
+      </w:r>
+      <w:r>
         <w:t>.</w:t>
       </w:r>
     </w:p>
     <w:p>
-      <w:pPr>
-        <w:rPr>
-          <w:strike/>
-        </w:rPr>
-      </w:pPr>
-      <w:r>
-        <w:t>O Saramago é uma solução 100% Web</w:t>
-      </w:r>
-      <w:r>
-        <w:t>, com recurso a aplicação Android via API.</w:t>
-      </w:r>
+      <w:r>
+        <w:t xml:space="preserve">O módulo de </w:t>
+      </w:r>
+      <w:proofErr w:type="spellStart"/>
+      <w:r>
+        <w:rPr>
+          <w:i/>
+          <w:iCs/>
+        </w:rPr>
+        <w:t>back-office</w:t>
+      </w:r>
+      <w:proofErr w:type="spellEnd"/>
+      <w:r>
+        <w:t xml:space="preserve">, </w:t>
+      </w:r>
+      <w:r>
+        <w:t xml:space="preserve">disponibiliza um conjunto de operações que são tipicamente reservadas aos colaboradores da biblioteca. Estas operações poderão ir </w:t>
+      </w:r>
+      <w:r>
+        <w:t>da arrumação e circulação de exemplares de obras,</w:t>
+      </w:r>
+      <w:r>
+        <w:t xml:space="preserve"> até à catalogação e indexação de novas aquisições. Este módulo encontra-se assim, dividido em diferentes módulos funcionais</w:t>
+      </w:r>
+      <w:r>
+        <w:t xml:space="preserve"> </w:t>
+      </w:r>
+      <w:r>
+        <w:rPr>
+          <w:sz w:val="20"/>
+          <w:szCs w:val="20"/>
+        </w:rPr>
+        <w:t xml:space="preserve">(Ver </w:t>
+      </w:r>
+      <w:r>
+        <w:rPr>
+          <w:sz w:val="20"/>
+          <w:szCs w:val="20"/>
+        </w:rPr>
+        <w:t>4</w:t>
+      </w:r>
+      <w:r>
+        <w:rPr>
+          <w:sz w:val="20"/>
+          <w:szCs w:val="20"/>
+        </w:rPr>
+        <w:t xml:space="preserve">. </w:t>
+      </w:r>
+      <w:r>
+        <w:rPr>
+          <w:sz w:val="20"/>
+          <w:szCs w:val="20"/>
+        </w:rPr>
+        <w:t>Identificação de Requisitos Principais</w:t>
+      </w:r>
+      <w:r>
+        <w:rPr>
+          <w:sz w:val="20"/>
+          <w:szCs w:val="20"/>
+        </w:rPr>
+        <w:t>)</w:t>
+      </w:r>
+      <w:r>
+        <w:t>.</w:t>
+      </w:r>
+    </w:p>
+    <w:p>
+      <w:r>
+        <w:t>A aplicação móvel terá um uso direcionado para os funcionários onde os mesmos podem</w:t>
+      </w:r>
+      <w:r>
+        <w:t xml:space="preserve"> começar certas operações semelhantes ao da interface web e outras funcionalidades únicas para eficácia e logística, tudo num bolso. As funcionalidades vão de renovar exemplares de leitores rapidamente </w:t>
+      </w:r>
+      <w:r>
+        <w:t>a arrumação livros.</w:t>
+      </w:r>
+    </w:p>
+    <w:p/>
+    <w:p/>
+    <w:p/>
+    <w:p/>
+    <w:p>
+      <w:pPr>
+        <w:widowControl w:val="0"/>
+        <w:tabs>
+          <w:tab w:val="left" w:pos="560"/>
+          <w:tab w:val="left" w:pos="1120"/>
+          <w:tab w:val="left" w:pos="1680"/>
+          <w:tab w:val="left" w:pos="2240"/>
+          <w:tab w:val="left" w:pos="2800"/>
+          <w:tab w:val="left" w:pos="3360"/>
+          <w:tab w:val="left" w:pos="3920"/>
+          <w:tab w:val="left" w:pos="4480"/>
+          <w:tab w:val="left" w:pos="5040"/>
+          <w:tab w:val="left" w:pos="5600"/>
+          <w:tab w:val="left" w:pos="6160"/>
+          <w:tab w:val="left" w:pos="6720"/>
+        </w:tabs>
+        <w:autoSpaceDE w:val="0"/>
+        <w:spacing w:after="0"/>
+        <w:rPr>
+          <w:rFonts w:ascii="Trebuchet MS" w:hAnsi="Trebuchet MS" w:cs="Helvetica"/>
+          <w:color w:val="000000"/>
+          <w:sz w:val="28"/>
+          <w:szCs w:val="28"/>
+        </w:rPr>
+      </w:pPr>
+    </w:p>
+    <w:p>
+      <w:pPr>
+        <w:pStyle w:val="PargrafodaLista"/>
+        <w:numPr>
+          <w:ilvl w:val="0"/>
+          <w:numId w:val="3"/>
+        </w:numPr>
+        <w:pBdr>
+          <w:bottom w:val="single" w:sz="12" w:space="1" w:color="9CC2E5" w:themeColor="accent1" w:themeTint="99"/>
+        </w:pBdr>
+        <w:spacing w:after="0"/>
+        <w:ind w:left="284" w:hanging="284"/>
+        <w:rPr>
+          <w:rFonts w:ascii="Carlito" w:hAnsi="Carlito" w:cs="Carlito"/>
+          <w:b/>
+          <w:color w:val="1F4E79" w:themeColor="accent1" w:themeShade="80"/>
+          <w:sz w:val="28"/>
+          <w:szCs w:val="28"/>
+          <w:lang w:eastAsia="en-US"/>
+        </w:rPr>
+        <w:sectPr>
+          <w:headerReference w:type="even" r:id="rId9"/>
+          <w:headerReference w:type="default" r:id="rId10"/>
+          <w:footerReference w:type="even" r:id="rId11"/>
+          <w:footerReference w:type="default" r:id="rId12"/>
+          <w:headerReference w:type="first" r:id="rId13"/>
+          <w:footerReference w:type="first" r:id="rId14"/>
+          <w:pgSz w:w="11906" w:h="16838"/>
+          <w:pgMar w:top="1417" w:right="1701" w:bottom="1417" w:left="1701" w:header="720" w:footer="1436" w:gutter="0"/>
+          <w:cols w:space="720"/>
+          <w:docGrid w:linePitch="360"/>
+        </w:sectPr>
+      </w:pPr>
+    </w:p>
+    <w:p>
+      <w:pPr>
+        <w:pStyle w:val="PargrafodaLista"/>
+        <w:numPr>
+          <w:ilvl w:val="0"/>
+          <w:numId w:val="3"/>
+        </w:numPr>
+        <w:pBdr>
+          <w:bottom w:val="single" w:sz="12" w:space="1" w:color="9CC2E5" w:themeColor="accent1" w:themeTint="99"/>
+        </w:pBdr>
+        <w:spacing w:after="0"/>
+        <w:ind w:left="284" w:hanging="284"/>
+        <w:rPr>
+          <w:rFonts w:ascii="Carlito" w:hAnsi="Carlito" w:cs="Carlito"/>
+          <w:b/>
+          <w:color w:val="1F4E79" w:themeColor="accent1" w:themeShade="80"/>
+          <w:sz w:val="28"/>
+          <w:szCs w:val="28"/>
+          <w:lang w:val="en-GB" w:eastAsia="en-US"/>
+        </w:rPr>
+      </w:pPr>
+      <w:r>
+        <w:rPr>
+          <w:rFonts w:ascii="Carlito" w:hAnsi="Carlito" w:cs="Carlito"/>
+          <w:b/>
+          <w:color w:val="1F4E79" w:themeColor="accent1" w:themeShade="80"/>
+          <w:sz w:val="28"/>
+          <w:szCs w:val="28"/>
+          <w:lang w:eastAsia="en-US"/>
+        </w:rPr>
+        <w:lastRenderedPageBreak/>
+        <w:t>Atividades</w:t>
+      </w:r>
+      <w:r>
+        <w:rPr>
+          <w:rFonts w:ascii="Carlito" w:hAnsi="Carlito" w:cs="Carlito"/>
+          <w:b/>
+          <w:color w:val="1F4E79" w:themeColor="accent1" w:themeShade="80"/>
+          <w:sz w:val="28"/>
+          <w:szCs w:val="28"/>
+          <w:lang w:val="en-GB" w:eastAsia="en-US"/>
+        </w:rPr>
+        <w:t xml:space="preserve"> a </w:t>
+      </w:r>
+      <w:proofErr w:type="spellStart"/>
+      <w:r>
+        <w:rPr>
+          <w:rFonts w:ascii="Carlito" w:hAnsi="Carlito" w:cs="Carlito"/>
+          <w:b/>
+          <w:color w:val="1F4E79" w:themeColor="accent1" w:themeShade="80"/>
+          <w:sz w:val="28"/>
+          <w:szCs w:val="28"/>
+          <w:lang w:val="en-GB" w:eastAsia="en-US"/>
+        </w:rPr>
+        <w:t>Realizar</w:t>
+      </w:r>
+      <w:proofErr w:type="spellEnd"/>
     </w:p>
     <w:p/>
     <w:p>
-      <w:r>
-        <w:t>A seguinte tabela descreve os objetivos principais deste projeto</w:t>
-      </w:r>
-      <w:r>
-        <w:t>:</w:t>
+      <w:pPr>
+        <w:rPr>
+          <w:rFonts w:eastAsia="Times" w:cs="Times"/>
+        </w:rPr>
+      </w:pPr>
+      <w:r>
+        <w:t xml:space="preserve">T1 - Estudo do problema </w:t>
+      </w:r>
+    </w:p>
+    <w:p>
+      <w:r>
+        <w:t>T2 – Análise Concorrencial</w:t>
+      </w:r>
+    </w:p>
+    <w:p>
+      <w:r>
+        <w:t>T3 – Levantamento de requisitos</w:t>
+      </w:r>
+    </w:p>
+    <w:p>
+      <w:r>
+        <w:t>T4 –</w:t>
+      </w:r>
+      <w:r>
+        <w:t xml:space="preserve"> </w:t>
+      </w:r>
+      <w:r>
+        <w:t>Casos de Uso</w:t>
+      </w:r>
+    </w:p>
+    <w:p>
+      <w:r>
+        <w:t>T</w:t>
+      </w:r>
+      <w:r>
+        <w:t>5</w:t>
+      </w:r>
+      <w:r>
+        <w:t xml:space="preserve"> – Análise de dados</w:t>
+      </w:r>
+    </w:p>
+    <w:p>
+      <w:r>
+        <w:t xml:space="preserve">T6 </w:t>
+      </w:r>
+      <w:r>
+        <w:t>–</w:t>
+      </w:r>
+      <w:r>
+        <w:t xml:space="preserve"> Mockups</w:t>
+      </w:r>
+      <w:r>
+        <w:t>/Wireframes</w:t>
+      </w:r>
+    </w:p>
+    <w:p>
+      <w:r>
+        <w:t>T</w:t>
+      </w:r>
+      <w:r>
+        <w:t>7</w:t>
+      </w:r>
+      <w:r>
+        <w:t xml:space="preserve"> – Implementação</w:t>
+      </w:r>
+    </w:p>
+    <w:p>
+      <w:r>
+        <w:rPr>
+          <w:bCs/>
+        </w:rPr>
+        <w:t>T</w:t>
+      </w:r>
+      <w:r>
+        <w:rPr>
+          <w:bCs/>
+        </w:rPr>
+        <w:t>8</w:t>
+      </w:r>
+      <w:r>
+        <w:rPr>
+          <w:bCs/>
+        </w:rPr>
+        <w:t xml:space="preserve"> -</w:t>
+      </w:r>
+      <w:r>
+        <w:t xml:space="preserve"> </w:t>
+      </w:r>
+      <w:r>
+        <w:t>Desenvolvimento</w:t>
+      </w:r>
+      <w:r>
+        <w:t xml:space="preserve"> do relatório de projeto</w:t>
+      </w:r>
+    </w:p>
+    <w:p/>
+    <w:p/>
+    <w:p>
+      <w:pPr>
+        <w:pStyle w:val="PargrafodaLista"/>
+        <w:numPr>
+          <w:ilvl w:val="0"/>
+          <w:numId w:val="3"/>
+        </w:numPr>
+        <w:pBdr>
+          <w:bottom w:val="single" w:sz="12" w:space="1" w:color="9CC2E5" w:themeColor="accent1" w:themeTint="99"/>
+        </w:pBdr>
+        <w:spacing w:after="0"/>
+        <w:ind w:left="284" w:hanging="284"/>
+        <w:rPr>
+          <w:rFonts w:ascii="Carlito" w:hAnsi="Carlito" w:cs="Carlito"/>
+          <w:b/>
+          <w:color w:val="1F4E79" w:themeColor="accent1" w:themeShade="80"/>
+          <w:sz w:val="28"/>
+          <w:szCs w:val="28"/>
+          <w:lang w:eastAsia="en-US"/>
+        </w:rPr>
+        <w:sectPr>
+          <w:pgSz w:w="11906" w:h="16838"/>
+          <w:pgMar w:top="1417" w:right="1701" w:bottom="1417" w:left="1701" w:header="720" w:footer="1436" w:gutter="0"/>
+          <w:cols w:space="720"/>
+          <w:docGrid w:linePitch="360"/>
+        </w:sectPr>
+      </w:pPr>
+    </w:p>
+    <w:p>
+      <w:pPr>
+        <w:pStyle w:val="PargrafodaLista"/>
+        <w:numPr>
+          <w:ilvl w:val="0"/>
+          <w:numId w:val="3"/>
+        </w:numPr>
+        <w:pBdr>
+          <w:bottom w:val="single" w:sz="12" w:space="1" w:color="9CC2E5" w:themeColor="accent1" w:themeTint="99"/>
+        </w:pBdr>
+        <w:spacing w:after="0"/>
+        <w:ind w:left="284" w:hanging="284"/>
+        <w:rPr>
+          <w:rFonts w:ascii="Carlito" w:hAnsi="Carlito" w:cs="Carlito"/>
+          <w:b/>
+          <w:color w:val="1F4E79" w:themeColor="accent1" w:themeShade="80"/>
+          <w:sz w:val="28"/>
+          <w:szCs w:val="28"/>
+          <w:lang w:val="en-GB" w:eastAsia="en-US"/>
+        </w:rPr>
+      </w:pPr>
+      <w:bookmarkStart w:id="0" w:name="_Hlk51772075"/>
+      <w:proofErr w:type="spellStart"/>
+      <w:r>
+        <w:rPr>
+          <w:rFonts w:ascii="Carlito" w:hAnsi="Carlito" w:cs="Carlito"/>
+          <w:b/>
+          <w:color w:val="1F4E79" w:themeColor="accent1" w:themeShade="80"/>
+          <w:sz w:val="28"/>
+          <w:szCs w:val="28"/>
+          <w:lang w:val="en-GB" w:eastAsia="en-US"/>
+        </w:rPr>
+        <w:lastRenderedPageBreak/>
+        <w:t>Identifica</w:t>
+      </w:r>
+      <w:r>
+        <w:rPr>
+          <w:rFonts w:ascii="Carlito" w:hAnsi="Carlito" w:cs="Carlito"/>
+          <w:b/>
+          <w:color w:val="1F4E79" w:themeColor="accent1" w:themeShade="80"/>
+          <w:sz w:val="28"/>
+          <w:szCs w:val="28"/>
+          <w:lang w:val="en-GB" w:eastAsia="en-US"/>
+        </w:rPr>
+        <w:t>çã</w:t>
+      </w:r>
+      <w:r>
+        <w:rPr>
+          <w:rFonts w:ascii="Carlito" w:hAnsi="Carlito" w:cs="Carlito"/>
+          <w:b/>
+          <w:color w:val="1F4E79" w:themeColor="accent1" w:themeShade="80"/>
+          <w:sz w:val="28"/>
+          <w:szCs w:val="28"/>
+          <w:lang w:val="en-GB" w:eastAsia="en-US"/>
+        </w:rPr>
+        <w:t>o</w:t>
+      </w:r>
+      <w:proofErr w:type="spellEnd"/>
+      <w:r>
+        <w:rPr>
+          <w:rFonts w:ascii="Carlito" w:hAnsi="Carlito" w:cs="Carlito"/>
+          <w:b/>
+          <w:color w:val="1F4E79" w:themeColor="accent1" w:themeShade="80"/>
+          <w:sz w:val="28"/>
+          <w:szCs w:val="28"/>
+          <w:lang w:val="en-GB" w:eastAsia="en-US"/>
+        </w:rPr>
+        <w:t xml:space="preserve"> de </w:t>
+      </w:r>
+      <w:proofErr w:type="spellStart"/>
+      <w:r>
+        <w:rPr>
+          <w:rFonts w:ascii="Carlito" w:hAnsi="Carlito" w:cs="Carlito"/>
+          <w:b/>
+          <w:color w:val="1F4E79" w:themeColor="accent1" w:themeShade="80"/>
+          <w:sz w:val="28"/>
+          <w:szCs w:val="28"/>
+          <w:lang w:val="en-GB" w:eastAsia="en-US"/>
+        </w:rPr>
+        <w:t>Requisitos</w:t>
+      </w:r>
+      <w:proofErr w:type="spellEnd"/>
+      <w:r>
+        <w:rPr>
+          <w:rFonts w:ascii="Carlito" w:hAnsi="Carlito" w:cs="Carlito"/>
+          <w:b/>
+          <w:color w:val="1F4E79" w:themeColor="accent1" w:themeShade="80"/>
+          <w:sz w:val="28"/>
+          <w:szCs w:val="28"/>
+          <w:lang w:val="en-GB" w:eastAsia="en-US"/>
+        </w:rPr>
+        <w:t xml:space="preserve"> </w:t>
+      </w:r>
+      <w:proofErr w:type="spellStart"/>
+      <w:r>
+        <w:rPr>
+          <w:rFonts w:ascii="Carlito" w:hAnsi="Carlito" w:cs="Carlito"/>
+          <w:b/>
+          <w:color w:val="1F4E79" w:themeColor="accent1" w:themeShade="80"/>
+          <w:sz w:val="28"/>
+          <w:szCs w:val="28"/>
+          <w:lang w:val="en-GB" w:eastAsia="en-US"/>
+        </w:rPr>
+        <w:t>Principais</w:t>
+      </w:r>
+      <w:proofErr w:type="spellEnd"/>
+    </w:p>
+    <w:bookmarkEnd w:id="0"/>
+    <w:p/>
+    <w:p>
+      <w:pPr>
+        <w:rPr>
+          <w:strike/>
+        </w:rPr>
+      </w:pPr>
+      <w:r>
+        <w:t>O Saramago é uma solução 100% Web, com recurso a aplicação Android via API.</w:t>
+      </w:r>
+    </w:p>
+    <w:p/>
+    <w:p>
+      <w:r>
+        <w:t>A seguinte tabela descreve os objetivos principais deste projeto:</w:t>
       </w:r>
     </w:p>
     <w:tbl>
@@ -1406,6 +1980,7 @@
                 <w:szCs w:val="21"/>
               </w:rPr>
             </w:pPr>
+            <w:proofErr w:type="spellStart"/>
             <w:r>
               <w:rPr>
                 <w:sz w:val="15"/>
@@ -1413,6 +1988,7 @@
               </w:rPr>
               <w:t>Back-Office</w:t>
             </w:r>
+            <w:proofErr w:type="spellEnd"/>
           </w:p>
         </w:tc>
         <w:tc>
@@ -1429,12 +2005,21 @@
                 <w:szCs w:val="21"/>
               </w:rPr>
             </w:pPr>
+            <w:proofErr w:type="spellStart"/>
             <w:r>
               <w:rPr>
                 <w:sz w:val="16"/>
                 <w:szCs w:val="16"/>
               </w:rPr>
-              <w:t>Front-Office</w:t>
+              <w:t>Front</w:t>
+            </w:r>
+            <w:proofErr w:type="spellEnd"/>
+            <w:r>
+              <w:rPr>
+                <w:sz w:val="16"/>
+                <w:szCs w:val="16"/>
+              </w:rPr>
+              <w:t>-Office</w:t>
             </w:r>
           </w:p>
         </w:tc>
@@ -1462,20 +2047,8 @@
         </w:trPr>
         <w:tc>
           <w:tcPr>
-            <w:tcW w:w="582" w:type="pct"/>
-            <w:textDirection w:val="btLr"/>
-            <w:vAlign w:val="center"/>
-          </w:tcPr>
-          <w:p>
-            <w:pPr>
-              <w:ind w:left="113" w:right="113"/>
-              <w:jc w:val="center"/>
-            </w:pPr>
-          </w:p>
-        </w:tc>
-        <w:tc>
-          <w:tcPr>
-            <w:tcW w:w="2677" w:type="pct"/>
+            <w:tcW w:w="3259" w:type="pct"/>
+            <w:gridSpan w:val="2"/>
             <w:vAlign w:val="center"/>
           </w:tcPr>
           <w:p>
@@ -1507,63 +2080,14 @@
                 <w:sz w:val="16"/>
                 <w:szCs w:val="16"/>
               </w:rPr>
-              <w:t xml:space="preserve">*Dados </w:t>
+              <w:t>*Dados da entidade</w:t>
             </w:r>
             <w:r>
               <w:rPr>
                 <w:sz w:val="16"/>
                 <w:szCs w:val="16"/>
               </w:rPr>
-              <w:t>da entidade</w:t>
-            </w:r>
-            <w:r>
-              <w:rPr>
-                <w:sz w:val="16"/>
-                <w:szCs w:val="16"/>
-              </w:rPr>
-              <w:t>, horário de atividade</w:t>
-            </w:r>
-            <w:r>
-              <w:rPr>
-                <w:sz w:val="16"/>
-                <w:szCs w:val="16"/>
-              </w:rPr>
-              <w:t xml:space="preserve">, </w:t>
-            </w:r>
-            <w:r>
-              <w:rPr>
-                <w:sz w:val="16"/>
-                <w:szCs w:val="16"/>
-              </w:rPr>
-              <w:t>configurações</w:t>
-            </w:r>
-            <w:r>
-              <w:rPr>
-                <w:sz w:val="16"/>
-                <w:szCs w:val="16"/>
-              </w:rPr>
-              <w:t xml:space="preserve">, </w:t>
-            </w:r>
-            <w:r>
-              <w:rPr>
-                <w:sz w:val="16"/>
-                <w:szCs w:val="16"/>
-              </w:rPr>
-              <w:t xml:space="preserve">gestão de </w:t>
-            </w:r>
-            <w:r>
-              <w:rPr>
-                <w:sz w:val="16"/>
-                <w:szCs w:val="16"/>
-              </w:rPr>
-              <w:t>operadores</w:t>
-            </w:r>
-            <w:r>
-              <w:rPr>
-                <w:sz w:val="16"/>
-                <w:szCs w:val="16"/>
-              </w:rPr>
-              <w:t>.</w:t>
+              <w:t>, horário de atividade, configurações, gestão de operadores.</w:t>
             </w:r>
           </w:p>
         </w:tc>
@@ -1693,7 +2217,23 @@
                 <w:sz w:val="16"/>
                 <w:szCs w:val="16"/>
               </w:rPr>
-              <w:t xml:space="preserve"> -&gt; Front-Office)</w:t>
+              <w:t xml:space="preserve"> -&gt; </w:t>
+            </w:r>
+            <w:proofErr w:type="spellStart"/>
+            <w:r>
+              <w:rPr>
+                <w:sz w:val="16"/>
+                <w:szCs w:val="16"/>
+              </w:rPr>
+              <w:t>Front</w:t>
+            </w:r>
+            <w:proofErr w:type="spellEnd"/>
+            <w:r>
+              <w:rPr>
+                <w:sz w:val="16"/>
+                <w:szCs w:val="16"/>
+              </w:rPr>
+              <w:t>-Office)</w:t>
             </w:r>
           </w:p>
           <w:p>
@@ -1807,21 +2347,7 @@
                 <w:sz w:val="21"/>
                 <w:szCs w:val="21"/>
               </w:rPr>
-              <w:t xml:space="preserve">Visualização rápida (resumo) do </w:t>
-            </w:r>
-            <w:r>
-              <w:rPr>
-                <w:sz w:val="21"/>
-                <w:szCs w:val="21"/>
-              </w:rPr>
-              <w:t>leitor</w:t>
-            </w:r>
-            <w:r>
-              <w:rPr>
-                <w:sz w:val="21"/>
-                <w:szCs w:val="21"/>
-              </w:rPr>
-              <w:t>.</w:t>
+              <w:t>Visualização rápida (resumo) do leitor.</w:t>
             </w:r>
           </w:p>
           <w:p>
@@ -1837,14 +2363,7 @@
                 <w:sz w:val="16"/>
                 <w:szCs w:val="16"/>
               </w:rPr>
-              <w:t>*Dados do utilizador, empréstimo de exemplares</w:t>
-            </w:r>
-            <w:r>
-              <w:rPr>
-                <w:sz w:val="16"/>
-                <w:szCs w:val="16"/>
-              </w:rPr>
-              <w:t>, últimas obras devolvidas, saldo.</w:t>
+              <w:t>*Dados do utilizador, empréstimo de exemplares, últimas obras devolvidas, saldo.</w:t>
             </w:r>
           </w:p>
         </w:tc>
@@ -1953,23 +2472,7 @@
                 <w:sz w:val="21"/>
                 <w:szCs w:val="21"/>
               </w:rPr>
-              <w:t xml:space="preserve">Gestão de </w:t>
-            </w:r>
-            <w:r>
-              <w:rPr>
-                <w:rFonts w:cs="Calibri"/>
-                <w:sz w:val="21"/>
-                <w:szCs w:val="21"/>
-              </w:rPr>
-              <w:t xml:space="preserve">Aquisição de </w:t>
-            </w:r>
-            <w:r>
-              <w:rPr>
-                <w:rFonts w:cs="Calibri"/>
-                <w:sz w:val="21"/>
-                <w:szCs w:val="21"/>
-              </w:rPr>
-              <w:t>Obras</w:t>
+              <w:t>Gestão de Aquisição de Obras</w:t>
             </w:r>
           </w:p>
           <w:p>
@@ -1989,7 +2492,7 @@
                 <w:sz w:val="16"/>
                 <w:szCs w:val="16"/>
               </w:rPr>
-              <w:t>*</w:t>
+              <w:t xml:space="preserve">*Encomenda, Receção e </w:t>
             </w:r>
             <w:r>
               <w:rPr>
@@ -1997,47 +2500,7 @@
                 <w:sz w:val="16"/>
                 <w:szCs w:val="16"/>
               </w:rPr>
-              <w:t xml:space="preserve">Encomenda, </w:t>
-            </w:r>
-            <w:r>
-              <w:rPr>
-                <w:rFonts w:cs="Calibri"/>
-                <w:sz w:val="16"/>
-                <w:szCs w:val="16"/>
-              </w:rPr>
-              <w:t>R</w:t>
-            </w:r>
-            <w:r>
-              <w:rPr>
-                <w:rFonts w:cs="Calibri"/>
-                <w:sz w:val="16"/>
-                <w:szCs w:val="16"/>
-              </w:rPr>
-              <w:t>eceção</w:t>
-            </w:r>
-            <w:r>
-              <w:rPr>
-                <w:rFonts w:cs="Calibri"/>
-                <w:sz w:val="16"/>
-                <w:szCs w:val="16"/>
-              </w:rPr>
-              <w:t xml:space="preserve"> e </w:t>
-            </w:r>
-            <w:r>
-              <w:rPr>
-                <w:rFonts w:cs="Calibri"/>
-                <w:sz w:val="16"/>
-                <w:szCs w:val="16"/>
-              </w:rPr>
-              <w:t>F</w:t>
-            </w:r>
-            <w:r>
-              <w:rPr>
-                <w:rFonts w:cs="Calibri"/>
-                <w:sz w:val="16"/>
-                <w:szCs w:val="16"/>
-              </w:rPr>
-              <w:t>aturação</w:t>
+              <w:t>Abate</w:t>
             </w:r>
           </w:p>
         </w:tc>
@@ -2172,6 +2635,7 @@
               </w:rPr>
               <w:t xml:space="preserve"> dar “</w:t>
             </w:r>
+            <w:proofErr w:type="spellStart"/>
             <w:r>
               <w:rPr>
                 <w:rFonts w:cs="Calibri"/>
@@ -2182,6 +2646,7 @@
               </w:rPr>
               <w:t>like</w:t>
             </w:r>
+            <w:proofErr w:type="spellEnd"/>
             <w:r>
               <w:rPr>
                 <w:rFonts w:cs="Calibri"/>
@@ -2306,15 +2771,7 @@
                 <w:sz w:val="18"/>
                 <w:szCs w:val="18"/>
               </w:rPr>
-              <w:t>*</w:t>
-            </w:r>
-            <w:r>
-              <w:rPr>
-                <w:rFonts w:cs="Calibri"/>
-                <w:sz w:val="18"/>
-                <w:szCs w:val="18"/>
-              </w:rPr>
-              <w:t>Fornecer ao leitor (estudante) a bibliografia recomendada do curso</w:t>
+              <w:t>*Fornecer ao leitor (estudante) a bibliografia recomendada do curso</w:t>
             </w:r>
           </w:p>
         </w:tc>
@@ -2596,8 +3053,20 @@
                 <w:szCs w:val="16"/>
                 <w:shd w:val="clear" w:color="auto" w:fill="FFFFFF"/>
               </w:rPr>
-              <w:t>Transferência entre sub-bibliotecas</w:t>
-            </w:r>
+              <w:t xml:space="preserve">Transferência entre </w:t>
+            </w:r>
+            <w:proofErr w:type="spellStart"/>
+            <w:r>
+              <w:rPr>
+                <w:rFonts w:cs="Calibri"/>
+                <w:color w:val="202122"/>
+                <w:sz w:val="16"/>
+                <w:szCs w:val="16"/>
+                <w:shd w:val="clear" w:color="auto" w:fill="FFFFFF"/>
+              </w:rPr>
+              <w:t>sub-bibliotecas</w:t>
+            </w:r>
+            <w:proofErr w:type="spellEnd"/>
             <w:r>
               <w:rPr>
                 <w:rFonts w:cs="Calibri"/>
@@ -3424,23 +3893,7 @@
                 <w:sz w:val="21"/>
                 <w:szCs w:val="21"/>
               </w:rPr>
-              <w:t xml:space="preserve">Identificação de </w:t>
-            </w:r>
-            <w:r>
-              <w:rPr>
-                <w:rFonts w:cs="Calibri"/>
-                <w:sz w:val="21"/>
-                <w:szCs w:val="21"/>
-              </w:rPr>
-              <w:t>E</w:t>
-            </w:r>
-            <w:r>
-              <w:rPr>
-                <w:rFonts w:cs="Calibri"/>
-                <w:sz w:val="21"/>
-                <w:szCs w:val="21"/>
-              </w:rPr>
-              <w:t>xemplares</w:t>
+              <w:t>Identificação de Exemplares</w:t>
             </w:r>
           </w:p>
           <w:p>
@@ -3549,21 +4002,140 @@
                 <w:szCs w:val="21"/>
               </w:rPr>
             </w:pPr>
-            <w:r>
-              <w:rPr>
-                <w:rFonts w:cs="Calibri"/>
-                <w:sz w:val="21"/>
-                <w:szCs w:val="21"/>
-              </w:rPr>
-              <w:t xml:space="preserve">Disponibilidade de </w:t>
-            </w:r>
-            <w:r>
-              <w:rPr>
-                <w:rFonts w:cs="Calibri"/>
-                <w:sz w:val="21"/>
-                <w:szCs w:val="21"/>
-              </w:rPr>
-              <w:t>Exemplares</w:t>
+            <w:proofErr w:type="spellStart"/>
+            <w:r>
+              <w:rPr>
+                <w:rFonts w:cs="Calibri"/>
+                <w:i/>
+                <w:iCs/>
+                <w:sz w:val="21"/>
+                <w:szCs w:val="21"/>
+              </w:rPr>
+              <w:t>Check-list</w:t>
+            </w:r>
+            <w:proofErr w:type="spellEnd"/>
+            <w:r>
+              <w:rPr>
+                <w:rFonts w:cs="Calibri"/>
+                <w:sz w:val="21"/>
+                <w:szCs w:val="21"/>
+              </w:rPr>
+              <w:t xml:space="preserve"> de Arrumação de Exemplares</w:t>
+            </w:r>
+          </w:p>
+          <w:p>
+            <w:pPr>
+              <w:jc w:val="left"/>
+              <w:rPr>
+                <w:rFonts w:cs="Calibri"/>
+                <w:sz w:val="21"/>
+                <w:szCs w:val="21"/>
+              </w:rPr>
+            </w:pPr>
+            <w:r>
+              <w:rPr>
+                <w:rFonts w:cs="Calibri"/>
+                <w:sz w:val="18"/>
+                <w:szCs w:val="18"/>
+              </w:rPr>
+              <w:t xml:space="preserve">*Permite informar no OPAC que o exemplar de uma obra esteja realmente “Na estante” e não ainda “Em arrumação”. </w:t>
+            </w:r>
+          </w:p>
+        </w:tc>
+        <w:tc>
+          <w:tcPr>
+            <w:tcW w:w="545" w:type="pct"/>
+            <w:vAlign w:val="center"/>
+          </w:tcPr>
+          <w:p>
+            <w:pPr>
+              <w:jc w:val="center"/>
+              <w:rPr>
+                <w:sz w:val="21"/>
+                <w:szCs w:val="21"/>
+              </w:rPr>
+            </w:pPr>
+          </w:p>
+        </w:tc>
+        <w:tc>
+          <w:tcPr>
+            <w:tcW w:w="619" w:type="pct"/>
+            <w:vAlign w:val="center"/>
+          </w:tcPr>
+          <w:p>
+            <w:pPr>
+              <w:jc w:val="center"/>
+              <w:rPr>
+                <w:sz w:val="21"/>
+                <w:szCs w:val="21"/>
+              </w:rPr>
+            </w:pPr>
+          </w:p>
+        </w:tc>
+        <w:tc>
+          <w:tcPr>
+            <w:tcW w:w="577" w:type="pct"/>
+            <w:vAlign w:val="center"/>
+          </w:tcPr>
+          <w:p>
+            <w:pPr>
+              <w:jc w:val="center"/>
+              <w:rPr>
+                <w:sz w:val="21"/>
+                <w:szCs w:val="21"/>
+              </w:rPr>
+            </w:pPr>
+            <w:r>
+              <w:rPr>
+                <w:sz w:val="21"/>
+                <w:szCs w:val="21"/>
+              </w:rPr>
+              <w:t>X</w:t>
+            </w:r>
+          </w:p>
+        </w:tc>
+      </w:tr>
+      <w:tr>
+        <w:trPr>
+          <w:trHeight w:val="753"/>
+        </w:trPr>
+        <w:tc>
+          <w:tcPr>
+            <w:tcW w:w="582" w:type="pct"/>
+            <w:vMerge/>
+            <w:shd w:val="clear" w:color="auto" w:fill="D9D9D9" w:themeFill="background1" w:themeFillShade="D9"/>
+          </w:tcPr>
+          <w:p>
+            <w:pPr>
+              <w:jc w:val="left"/>
+              <w:rPr>
+                <w:sz w:val="21"/>
+                <w:szCs w:val="21"/>
+              </w:rPr>
+            </w:pPr>
+          </w:p>
+        </w:tc>
+        <w:tc>
+          <w:tcPr>
+            <w:tcW w:w="2677" w:type="pct"/>
+            <w:vAlign w:val="center"/>
+          </w:tcPr>
+          <w:p>
+            <w:pPr>
+              <w:jc w:val="left"/>
+              <w:rPr>
+                <w:rFonts w:cs="Calibri"/>
+                <w:sz w:val="21"/>
+                <w:szCs w:val="21"/>
+              </w:rPr>
+            </w:pPr>
+            <w:r>
+              <w:rPr>
+                <w:rFonts w:cs="Calibri"/>
+                <w:sz w:val="21"/>
+                <w:szCs w:val="21"/>
+              </w:rPr>
+              <w:t>Disponibilidade de Exemplares</w:t>
             </w:r>
             <w:r>
               <w:rPr>
@@ -3597,47 +4169,7 @@
                 <w:sz w:val="16"/>
                 <w:szCs w:val="16"/>
               </w:rPr>
-              <w:t>*</w:t>
-            </w:r>
-            <w:r>
-              <w:rPr>
-                <w:rFonts w:cs="Calibri"/>
-                <w:sz w:val="16"/>
-                <w:szCs w:val="16"/>
-              </w:rPr>
-              <w:t>Reservas</w:t>
-            </w:r>
-            <w:r>
-              <w:rPr>
-                <w:rFonts w:cs="Calibri"/>
-                <w:sz w:val="16"/>
-                <w:szCs w:val="16"/>
-              </w:rPr>
-              <w:t>, a</w:t>
-            </w:r>
-            <w:r>
-              <w:rPr>
-                <w:rFonts w:cs="Calibri"/>
-                <w:sz w:val="16"/>
-                <w:szCs w:val="16"/>
-              </w:rPr>
-              <w:t>quisições</w:t>
-            </w:r>
-            <w:r>
-              <w:rPr>
-                <w:rFonts w:cs="Calibri"/>
-                <w:sz w:val="16"/>
-                <w:szCs w:val="16"/>
-              </w:rPr>
-              <w:t>,</w:t>
-            </w:r>
-            <w:r>
-              <w:rPr>
-                <w:rFonts w:cs="Calibri"/>
-                <w:sz w:val="16"/>
-                <w:szCs w:val="16"/>
-              </w:rPr>
-              <w:t xml:space="preserve"> etc..</w:t>
+              <w:t>*Reservas, aquisições, etc..</w:t>
             </w:r>
           </w:p>
         </w:tc>
@@ -3725,16 +4257,7 @@
                 <w:sz w:val="20"/>
                 <w:szCs w:val="20"/>
               </w:rPr>
-              <w:t xml:space="preserve">Serviços de </w:t>
-            </w:r>
-            <w:r>
-              <w:rPr>
-                <w:b/>
-                <w:bCs/>
-                <w:sz w:val="20"/>
-                <w:szCs w:val="20"/>
-              </w:rPr>
-              <w:t>Reprografia</w:t>
+              <w:t>Serviços de Reprografia</w:t>
             </w:r>
           </w:p>
         </w:tc>
@@ -3916,6 +4439,13 @@
                 <w:szCs w:val="21"/>
               </w:rPr>
             </w:pPr>
+            <w:r>
+              <w:rPr>
+                <w:sz w:val="21"/>
+                <w:szCs w:val="21"/>
+              </w:rPr>
+              <w:t>X</w:t>
+            </w:r>
           </w:p>
         </w:tc>
       </w:tr>
@@ -4547,8 +5077,8 @@
         <w:rPr>
           <w:rFonts w:ascii="Trebuchet MS" w:hAnsi="Trebuchet MS" w:cs="Helvetica"/>
           <w:color w:val="000000"/>
-          <w:sz w:val="28"/>
-          <w:szCs w:val="28"/>
+          <w:sz w:val="20"/>
+          <w:szCs w:val="20"/>
         </w:rPr>
       </w:pPr>
     </w:p>
@@ -4573,12 +5103,6 @@
           <w:lang w:eastAsia="en-US"/>
         </w:rPr>
         <w:sectPr>
-          <w:headerReference w:type="even" r:id="rId9"/>
-          <w:headerReference w:type="default" r:id="rId10"/>
-          <w:footerReference w:type="even" r:id="rId11"/>
-          <w:footerReference w:type="default" r:id="rId12"/>
-          <w:headerReference w:type="first" r:id="rId13"/>
-          <w:footerReference w:type="first" r:id="rId14"/>
           <w:pgSz w:w="11906" w:h="16838"/>
           <w:pgMar w:top="1417" w:right="1701" w:bottom="1417" w:left="1701" w:header="720" w:footer="1436" w:gutter="0"/>
           <w:cols w:space="720"/>
@@ -4607,18 +5131,7 @@
           <w:lang w:val="en-GB" w:eastAsia="en-US"/>
         </w:rPr>
       </w:pPr>
-      <w:r>
-        <w:rPr>
-          <w:rFonts w:ascii="Carlito" w:hAnsi="Carlito" w:cs="Carlito"/>
-          <w:b/>
-          <w:color w:val="1F4E79" w:themeColor="accent1" w:themeShade="80"/>
-          <w:sz w:val="28"/>
-          <w:szCs w:val="28"/>
-          <w:lang w:eastAsia="en-US"/>
-        </w:rPr>
-        <w:lastRenderedPageBreak/>
-        <w:t>Atividades</w:t>
-      </w:r>
+      <w:proofErr w:type="spellStart"/>
       <w:r>
         <w:rPr>
           <w:rFonts w:ascii="Carlito" w:hAnsi="Carlito" w:cs="Carlito"/>
@@ -4628,106 +5141,131 @@
           <w:szCs w:val="28"/>
           <w:lang w:val="en-GB" w:eastAsia="en-US"/>
         </w:rPr>
-        <w:t xml:space="preserve"> a Realizar</w:t>
-      </w:r>
+        <w:lastRenderedPageBreak/>
+        <w:t>Resultados</w:t>
+      </w:r>
+      <w:proofErr w:type="spellEnd"/>
+      <w:r>
+        <w:rPr>
+          <w:rFonts w:ascii="Carlito" w:hAnsi="Carlito" w:cs="Carlito"/>
+          <w:b/>
+          <w:color w:val="1F4E79" w:themeColor="accent1" w:themeShade="80"/>
+          <w:sz w:val="28"/>
+          <w:szCs w:val="28"/>
+          <w:lang w:val="en-GB" w:eastAsia="en-US"/>
+        </w:rPr>
+        <w:t xml:space="preserve"> </w:t>
+      </w:r>
+      <w:proofErr w:type="spellStart"/>
+      <w:r>
+        <w:rPr>
+          <w:rFonts w:ascii="Carlito" w:hAnsi="Carlito" w:cs="Carlito"/>
+          <w:b/>
+          <w:color w:val="1F4E79" w:themeColor="accent1" w:themeShade="80"/>
+          <w:sz w:val="28"/>
+          <w:szCs w:val="28"/>
+          <w:lang w:val="en-GB" w:eastAsia="en-US"/>
+        </w:rPr>
+        <w:t>esperados</w:t>
+      </w:r>
+      <w:proofErr w:type="spellEnd"/>
     </w:p>
     <w:p/>
     <w:p>
-      <w:pPr>
-        <w:rPr>
-          <w:rFonts w:eastAsia="Times" w:cs="Times"/>
-        </w:rPr>
-      </w:pPr>
-      <w:r>
-        <w:t xml:space="preserve">T1 - Estudo do problema </w:t>
+      <w:r>
+        <w:t>Com o Sistema de Gestão de Centros de Documentação e Informação Académica</w:t>
+      </w:r>
+      <w:r>
+        <w:t xml:space="preserve"> denominado “Saram</w:t>
+      </w:r>
+      <w:r>
+        <w:t>ago</w:t>
+      </w:r>
+      <w:r>
+        <w:t>”</w:t>
+      </w:r>
+      <w:r>
+        <w:t xml:space="preserve"> pretendemos </w:t>
+      </w:r>
+      <w:r>
+        <w:t>construir um sistema que facilite a gestão de</w:t>
+      </w:r>
+      <w:r>
+        <w:t xml:space="preserve"> </w:t>
+      </w:r>
+      <w:r>
+        <w:t xml:space="preserve">uma entidade de </w:t>
+      </w:r>
+      <w:r>
+        <w:t xml:space="preserve">bibliotecas que por si permitem gerir os processos administrativos das </w:t>
+      </w:r>
+      <w:proofErr w:type="spellStart"/>
+      <w:r>
+        <w:t>sub-bibliotecas</w:t>
+      </w:r>
+      <w:proofErr w:type="spellEnd"/>
+      <w:r>
+        <w:t xml:space="preserve"> assim como a comunicação com os seus leitores, suportando assim diversas tarefas, tais como, a catalogação, gestão de utilizadores, gestão de obras, serviços de reprografia e a gestão dos diferentes postos de trabalho.</w:t>
       </w:r>
     </w:p>
     <w:p>
       <w:r>
-        <w:t>T2 – Análise Concorrencial</w:t>
+        <w:t xml:space="preserve">O serviço </w:t>
+      </w:r>
+      <w:proofErr w:type="spellStart"/>
+      <w:r>
+        <w:t>Rest</w:t>
+      </w:r>
+      <w:proofErr w:type="spellEnd"/>
+      <w:r>
+        <w:t xml:space="preserve"> API vai efetuar a ligação entre a base de dados e a aplicação móvel. O objetivo deste serviço será cumprir a transferência de dados solicitados e</w:t>
+      </w:r>
+      <w:r>
+        <w:t>/ou</w:t>
+      </w:r>
+      <w:r>
+        <w:t xml:space="preserve"> inseridos </w:t>
+      </w:r>
+      <w:r>
+        <w:t xml:space="preserve">na gestão certas funcionalidades exclusivas, </w:t>
+      </w:r>
+      <w:r>
+        <w:t xml:space="preserve">para que </w:t>
+      </w:r>
+      <w:r>
+        <w:t>possa continuar parte do trabalho na interface web trabalho</w:t>
+      </w:r>
+      <w:r>
+        <w:t xml:space="preserve"> através de notificações e </w:t>
       </w:r>
     </w:p>
     <w:p>
       <w:r>
-        <w:t>T3 – Levantamento de requisitos</w:t>
+        <w:t>A aplicação móvel tem como objetivo dar ao</w:t>
+      </w:r>
+      <w:r>
+        <w:t>s funcionários variadas funcionalidades, tais como, o empréstimo de livros</w:t>
+      </w:r>
+      <w:r>
+        <w:t xml:space="preserve"> e variadas pesquisas simplificadas referentes a obras e utilizadores. É ainda possível </w:t>
+      </w:r>
+      <w:r>
+        <w:t xml:space="preserve">fazer a catalogação, classificação e indexação do mesmo modo que se consegue fazer a aquisição de </w:t>
+      </w:r>
+      <w:r>
+        <w:rPr>
+          <w:i/>
+          <w:iCs/>
+        </w:rPr>
+        <w:t>N</w:t>
+      </w:r>
+      <w:r>
+        <w:t xml:space="preserve"> obras.</w:t>
       </w:r>
     </w:p>
-    <w:p>
-      <w:r>
-        <w:t>T4 –</w:t>
-      </w:r>
-      <w:r>
-        <w:t xml:space="preserve"> </w:t>
-      </w:r>
-      <w:r>
-        <w:t>Casos de Uso</w:t>
-      </w:r>
-    </w:p>
-    <w:p>
-      <w:r>
-        <w:t>T</w:t>
-      </w:r>
-      <w:r>
-        <w:t>5</w:t>
-      </w:r>
-      <w:r>
-        <w:t xml:space="preserve"> – Análise de dados</w:t>
-      </w:r>
-    </w:p>
-    <w:p>
-      <w:r>
-        <w:t xml:space="preserve">T6 </w:t>
-      </w:r>
-      <w:r>
-        <w:t>–</w:t>
-      </w:r>
-      <w:r>
-        <w:t xml:space="preserve"> Mockups</w:t>
-      </w:r>
-      <w:r>
-        <w:t>/Wireframes</w:t>
-      </w:r>
-    </w:p>
-    <w:p>
-      <w:r>
-        <w:t>T</w:t>
-      </w:r>
-      <w:r>
-        <w:t>7</w:t>
-      </w:r>
-      <w:r>
-        <w:t xml:space="preserve"> – Implementação</w:t>
-      </w:r>
-    </w:p>
-    <w:p>
-      <w:r>
-        <w:rPr>
-          <w:bCs/>
-        </w:rPr>
-        <w:t>T</w:t>
-      </w:r>
-      <w:r>
-        <w:rPr>
-          <w:bCs/>
-        </w:rPr>
-        <w:t>8</w:t>
-      </w:r>
-      <w:r>
-        <w:rPr>
-          <w:bCs/>
-        </w:rPr>
-        <w:t xml:space="preserve"> -</w:t>
-      </w:r>
-      <w:r>
-        <w:t xml:space="preserve"> </w:t>
-      </w:r>
-      <w:r>
-        <w:t>Desenvolvimento</w:t>
-      </w:r>
-      <w:r>
-        <w:t xml:space="preserve"> do relatório de projeto</w:t>
-      </w:r>
-    </w:p>
+    <w:p/>
+    <w:p/>
+    <w:p/>
     <w:p/>
     <w:p/>
     <w:p>
@@ -4779,6 +5317,7 @@
           <w:lang w:val="en-GB" w:eastAsia="en-US"/>
         </w:rPr>
       </w:pPr>
+      <w:proofErr w:type="spellStart"/>
       <w:r>
         <w:rPr>
           <w:rFonts w:ascii="Carlito" w:hAnsi="Carlito" w:cs="Carlito"/>
@@ -4789,8 +5328,9 @@
           <w:lang w:val="en-GB" w:eastAsia="en-US"/>
         </w:rPr>
         <w:lastRenderedPageBreak/>
-        <w:t>Identifica</w:t>
-      </w:r>
+        <w:t>Cronograma</w:t>
+      </w:r>
+      <w:proofErr w:type="spellEnd"/>
       <w:r>
         <w:rPr>
           <w:rFonts w:ascii="Carlito" w:hAnsi="Carlito" w:cs="Carlito"/>
@@ -4800,8 +5340,9 @@
           <w:szCs w:val="28"/>
           <w:lang w:val="en-GB" w:eastAsia="en-US"/>
         </w:rPr>
-        <w:t>çã</w:t>
-      </w:r>
+        <w:t xml:space="preserve"> </w:t>
+      </w:r>
+      <w:proofErr w:type="spellStart"/>
       <w:r>
         <w:rPr>
           <w:rFonts w:ascii="Carlito" w:hAnsi="Carlito" w:cs="Carlito"/>
@@ -4811,153 +5352,129 @@
           <w:szCs w:val="28"/>
           <w:lang w:val="en-GB" w:eastAsia="en-US"/>
         </w:rPr>
-        <w:t>o de Requisitos</w:t>
-      </w:r>
-      <w:r>
-        <w:rPr>
-          <w:rFonts w:ascii="Carlito" w:hAnsi="Carlito" w:cs="Carlito"/>
-          <w:b/>
-          <w:color w:val="1F4E79" w:themeColor="accent1" w:themeShade="80"/>
-          <w:sz w:val="28"/>
-          <w:szCs w:val="28"/>
-          <w:lang w:val="en-GB" w:eastAsia="en-US"/>
-        </w:rPr>
-        <w:t xml:space="preserve"> Principais</w:t>
-      </w:r>
+        <w:t>Inicial</w:t>
+      </w:r>
+      <w:proofErr w:type="spellEnd"/>
     </w:p>
     <w:p/>
     <w:p>
-      <w:pPr>
-        <w:rPr>
-          <w:highlight w:val="yellow"/>
-        </w:rPr>
-      </w:pPr>
-      <w:r>
-        <w:rPr>
-          <w:highlight w:val="yellow"/>
-        </w:rPr>
-        <w:t>Neste tópico devem especificar entre 1 a 3 requisitos relevantes por componente de projeto (Front-Office, Back-Office e App).</w:t>
+      <w:r>
+        <w:t>T1</w:t>
+      </w:r>
+      <w:r>
+        <w:t xml:space="preserve"> </w:t>
+      </w:r>
+      <w:r>
+        <w:t>e T2 - 1 semana</w:t>
       </w:r>
     </w:p>
     <w:p>
-      <w:pPr>
-        <w:rPr>
-          <w:highlight w:val="yellow"/>
-        </w:rPr>
-      </w:pPr>
+      <w:r>
+        <w:t>T3</w:t>
+      </w:r>
+      <w:r>
+        <w:t xml:space="preserve"> </w:t>
+      </w:r>
+      <w:r>
+        <w:t>e T4 - 1 semana</w:t>
+      </w:r>
     </w:p>
     <w:p>
       <w:r>
-        <w:rPr>
-          <w:highlight w:val="yellow"/>
-        </w:rPr>
-        <w:t>Devem ser especificados o tipo de requisitos e justificar a conformidade com os requisitos obrigatórios estabelecidos.</w:t>
-      </w:r>
-    </w:p>
-    <w:p/>
-    <w:p>
-      <w:r>
-        <w:t>O módulo de Front-office, também conhecido por OPAC (Online Public Access Catalog), é responsável por estabelecer a ponte entre a biblioteca e os seus leitores. Este módulo disponibiliza, através da Internet, serviços de pesquisa de documentos, assim como funcionalidades de reserva e renovação de exemplares pelo leitor.</w:t>
+        <w:t xml:space="preserve">T5 e </w:t>
+      </w:r>
+      <w:r>
+        <w:t>T6</w:t>
+      </w:r>
+      <w:r>
+        <w:t xml:space="preserve"> - 1 semana</w:t>
+      </w:r>
+      <w:r>
+        <w:t xml:space="preserve"> </w:t>
       </w:r>
     </w:p>
     <w:p>
       <w:pPr>
         <w:rPr>
-          <w:strike/>
-        </w:rPr>
-      </w:pPr>
-      <w:r>
-        <w:t>É possível adaptar o design deste módulo para ir ao encontro da identidade gráfica do cliente (i.e., logótipos, cores, etc.). Além disso, ajusta-se perfeitamente aos dispositivos móveis com ecrãs de dimensões mais reduzidas, e.g., smartphones, tablets, etc.</w:t>
-      </w:r>
-    </w:p>
-    <w:p/>
-    <w:p>
-      <w:r>
-        <w:t>No Front-Office iram ser de</w:t>
-      </w:r>
-      <w:r>
-        <w:t>senvolvid</w:t>
-      </w:r>
-      <w:r>
-        <w:t>as todas as catalogações de obras e</w:t>
-      </w:r>
-      <w:r>
-        <w:t xml:space="preserve"> a opção de</w:t>
-      </w:r>
-      <w:r>
-        <w:t xml:space="preserve"> adição outras de novas.</w:t>
-      </w:r>
-      <w:r>
-        <w:t xml:space="preserve"> Serão disponibilizados para </w:t>
-      </w:r>
-      <w:r>
-        <w:t>empréstimo</w:t>
-      </w:r>
-      <w:r>
-        <w:t xml:space="preserve"> os livros de leitura recomendada </w:t>
-      </w:r>
-      <w:r>
-        <w:t>de</w:t>
-      </w:r>
-      <w:r>
-        <w:t xml:space="preserve"> cada curso</w:t>
-      </w:r>
-      <w:r>
-        <w:t>. O Front-Office disponibiliza ainda ao leitor as impressões ou digitalizações de diversas páginas das obras, assegurando várias formas de pagamento.</w:t>
-      </w:r>
+          <w:lang w:val="en-US"/>
+        </w:rPr>
+      </w:pPr>
+      <w:r>
+        <w:rPr>
+          <w:lang w:val="en-US"/>
+        </w:rPr>
+        <w:t>T</w:t>
+      </w:r>
+      <w:r>
+        <w:rPr>
+          <w:lang w:val="en-US"/>
+        </w:rPr>
+        <w:t>7</w:t>
+      </w:r>
+      <w:r>
+        <w:rPr>
+          <w:lang w:val="en-US"/>
+        </w:rPr>
+        <w:t xml:space="preserve"> - 1</w:t>
+      </w:r>
+      <w:r>
+        <w:rPr>
+          <w:lang w:val="en-US"/>
+        </w:rPr>
+        <w:t>3</w:t>
+      </w:r>
+      <w:r>
+        <w:rPr>
+          <w:lang w:val="en-US"/>
+        </w:rPr>
+        <w:t xml:space="preserve"> </w:t>
+      </w:r>
+      <w:proofErr w:type="spellStart"/>
+      <w:r>
+        <w:rPr>
+          <w:lang w:val="en-US"/>
+        </w:rPr>
+        <w:t>semanas</w:t>
+      </w:r>
+      <w:proofErr w:type="spellEnd"/>
     </w:p>
     <w:p>
-      <w:r>
-        <w:t>É assegurado ainda a possibilidade de reserva de postos de trabalho nas bibliotecas para qualquer utilizador que necessite de realizar um trabalho ou fazer qualquer impressão de ficheiros.</w:t>
-      </w:r>
+      <w:pPr>
+        <w:rPr>
+          <w:lang w:val="en-US"/>
+        </w:rPr>
+      </w:pPr>
+      <w:r>
+        <w:rPr>
+          <w:lang w:val="en-US"/>
+        </w:rPr>
+        <w:t>T</w:t>
+      </w:r>
+      <w:r>
+        <w:rPr>
+          <w:lang w:val="en-US"/>
+        </w:rPr>
+        <w:t>8</w:t>
+      </w:r>
+      <w:r>
+        <w:rPr>
+          <w:lang w:val="en-US"/>
+        </w:rPr>
+        <w:t xml:space="preserve"> – 3 </w:t>
+      </w:r>
+      <w:proofErr w:type="spellStart"/>
+      <w:r>
+        <w:rPr>
+          <w:lang w:val="en-US"/>
+        </w:rPr>
+        <w:t>semanas</w:t>
+      </w:r>
+      <w:proofErr w:type="spellEnd"/>
     </w:p>
-    <w:p/>
     <w:p>
-      <w:r>
-        <w:t xml:space="preserve">No Back-Office </w:t>
-      </w:r>
-      <w:r>
-        <w:t xml:space="preserve">vai existir a gestão dos utilizadores, sendo neste sistema os funcionários e os clientes. A gestão das diferentes obras detalhadas com as devidas associações a clientes e a sua disponibilidade para requisição/empréstimo. Por fim, a organização da área de impressão e/ou fotocópias. </w:t>
-      </w:r>
-    </w:p>
-    <w:p/>
-    <w:p>
-      <w:r>
-        <w:t xml:space="preserve">A aplicação móvel terá um uso mais direcionado para </w:t>
-      </w:r>
-      <w:r>
-        <w:t>os funcionários</w:t>
-      </w:r>
-      <w:r>
-        <w:t xml:space="preserve"> onde os mesmos podem requisitar livros ou fotocópias/impressões e receberão também notificações sobre a disponibilidade das obras existentes na base de dados.</w:t>
-      </w:r>
-    </w:p>
-    <w:p/>
-    <w:p/>
-    <w:p>
-      <w:pPr>
-        <w:widowControl w:val="0"/>
-        <w:tabs>
-          <w:tab w:val="left" w:pos="560"/>
-          <w:tab w:val="left" w:pos="1120"/>
-          <w:tab w:val="left" w:pos="1680"/>
-          <w:tab w:val="left" w:pos="2240"/>
-          <w:tab w:val="left" w:pos="2800"/>
-          <w:tab w:val="left" w:pos="3360"/>
-          <w:tab w:val="left" w:pos="3920"/>
-          <w:tab w:val="left" w:pos="4480"/>
-          <w:tab w:val="left" w:pos="5040"/>
-          <w:tab w:val="left" w:pos="5600"/>
-          <w:tab w:val="left" w:pos="6160"/>
-          <w:tab w:val="left" w:pos="6720"/>
-        </w:tabs>
-        <w:autoSpaceDE w:val="0"/>
-        <w:spacing w:after="0"/>
-        <w:rPr>
-          <w:rFonts w:ascii="Trebuchet MS" w:hAnsi="Trebuchet MS" w:cs="Helvetica"/>
-          <w:color w:val="000000"/>
-          <w:sz w:val="20"/>
-          <w:szCs w:val="20"/>
+      <w:pPr>
+        <w:rPr>
+          <w:lang w:val="en-US"/>
         </w:rPr>
       </w:pPr>
     </w:p>
@@ -4979,7 +5496,7 @@
           <w:color w:val="1F4E79" w:themeColor="accent1" w:themeShade="80"/>
           <w:sz w:val="28"/>
           <w:szCs w:val="28"/>
-          <w:lang w:eastAsia="en-US"/>
+          <w:lang w:val="en-GB" w:eastAsia="en-US"/>
         </w:rPr>
         <w:sectPr>
           <w:pgSz w:w="11906" w:h="16838"/>
@@ -5010,6 +5527,7 @@
           <w:lang w:val="en-GB" w:eastAsia="en-US"/>
         </w:rPr>
       </w:pPr>
+      <w:proofErr w:type="spellStart"/>
       <w:r>
         <w:rPr>
           <w:rFonts w:ascii="Carlito" w:hAnsi="Carlito" w:cs="Carlito"/>
@@ -5020,462 +5538,9 @@
           <w:lang w:val="en-GB" w:eastAsia="en-US"/>
         </w:rPr>
         <w:lastRenderedPageBreak/>
-        <w:t>Resultados esperados</w:t>
-      </w:r>
-    </w:p>
-    <w:p>
-      <w:pPr>
-        <w:rPr>
-          <w:lang w:val="en-US"/>
-        </w:rPr>
-      </w:pPr>
-    </w:p>
-    <w:p>
-      <w:pPr>
-        <w:rPr>
-          <w:lang w:val="en-US"/>
-        </w:rPr>
-      </w:pPr>
-      <w:r>
-        <w:rPr>
-          <w:lang w:val="en-US"/>
-        </w:rPr>
-        <w:t>Descrição dos resultados esperados:</w:t>
-      </w:r>
-    </w:p>
-    <w:p>
-      <w:pPr>
-        <w:pStyle w:val="PargrafodaLista"/>
-        <w:numPr>
-          <w:ilvl w:val="0"/>
-          <w:numId w:val="4"/>
-        </w:numPr>
-        <w:rPr>
-          <w:rFonts w:asciiTheme="minorHAnsi" w:eastAsia="Times" w:hAnsiTheme="minorHAnsi" w:cstheme="minorHAnsi"/>
-          <w:sz w:val="22"/>
-          <w:szCs w:val="22"/>
-          <w:lang w:val="en-US"/>
-        </w:rPr>
-      </w:pPr>
-      <w:r>
-        <w:rPr>
-          <w:rFonts w:asciiTheme="minorHAnsi" w:hAnsiTheme="minorHAnsi" w:cstheme="minorHAnsi"/>
-          <w:sz w:val="22"/>
-          <w:szCs w:val="22"/>
-          <w:lang w:val="en-US"/>
-        </w:rPr>
-        <w:t>Plataformas</w:t>
-      </w:r>
-      <w:r>
-        <w:rPr>
-          <w:rFonts w:asciiTheme="minorHAnsi" w:hAnsiTheme="minorHAnsi" w:cstheme="minorHAnsi"/>
-          <w:sz w:val="22"/>
-          <w:szCs w:val="22"/>
-          <w:lang w:val="en-US"/>
-        </w:rPr>
-        <w:t xml:space="preserve"> </w:t>
-      </w:r>
-    </w:p>
-    <w:p>
-      <w:pPr>
-        <w:pStyle w:val="PargrafodaLista"/>
-        <w:numPr>
-          <w:ilvl w:val="0"/>
-          <w:numId w:val="4"/>
-        </w:numPr>
-        <w:rPr>
-          <w:rFonts w:asciiTheme="minorHAnsi" w:hAnsiTheme="minorHAnsi" w:cstheme="minorHAnsi"/>
-          <w:sz w:val="22"/>
-          <w:szCs w:val="22"/>
-          <w:lang w:val="en-US"/>
-        </w:rPr>
-      </w:pPr>
-      <w:r>
-        <w:rPr>
-          <w:rFonts w:asciiTheme="minorHAnsi" w:hAnsiTheme="minorHAnsi" w:cstheme="minorHAnsi"/>
-          <w:sz w:val="22"/>
-          <w:szCs w:val="22"/>
-          <w:lang w:val="en-US"/>
-        </w:rPr>
-        <w:t>Serviços</w:t>
-      </w:r>
-    </w:p>
-    <w:p>
-      <w:pPr>
-        <w:pStyle w:val="PargrafodaLista"/>
-        <w:numPr>
-          <w:ilvl w:val="0"/>
-          <w:numId w:val="4"/>
-        </w:numPr>
-        <w:rPr>
-          <w:rFonts w:asciiTheme="minorHAnsi" w:hAnsiTheme="minorHAnsi" w:cstheme="minorHAnsi"/>
-          <w:sz w:val="22"/>
-          <w:szCs w:val="22"/>
-          <w:lang w:val="en-US"/>
-        </w:rPr>
-      </w:pPr>
-      <w:r>
-        <w:rPr>
-          <w:rFonts w:asciiTheme="minorHAnsi" w:hAnsiTheme="minorHAnsi" w:cstheme="minorHAnsi"/>
-          <w:sz w:val="22"/>
-          <w:szCs w:val="22"/>
-          <w:lang w:val="en-US"/>
-        </w:rPr>
-        <w:t>App Cliente</w:t>
-      </w:r>
-    </w:p>
-    <w:p>
-      <w:pPr>
-        <w:pStyle w:val="PargrafodaLista"/>
-        <w:numPr>
-          <w:ilvl w:val="0"/>
-          <w:numId w:val="4"/>
-        </w:numPr>
-        <w:rPr>
-          <w:lang w:val="en-US"/>
-        </w:rPr>
-      </w:pPr>
-      <w:r>
-        <w:rPr>
-          <w:rFonts w:asciiTheme="minorHAnsi" w:hAnsiTheme="minorHAnsi" w:cstheme="minorHAnsi"/>
-          <w:sz w:val="22"/>
-          <w:szCs w:val="22"/>
-          <w:lang w:val="en-US"/>
-        </w:rPr>
-        <w:t>R</w:t>
-      </w:r>
-      <w:r>
-        <w:rPr>
-          <w:rFonts w:asciiTheme="minorHAnsi" w:hAnsiTheme="minorHAnsi" w:cstheme="minorHAnsi"/>
-          <w:sz w:val="22"/>
-          <w:szCs w:val="22"/>
-          <w:lang w:val="en-US"/>
-        </w:rPr>
-        <w:t>elatório de projeto.</w:t>
-      </w:r>
-    </w:p>
-    <w:p/>
-    <w:p>
-      <w:r>
-        <w:t>Com o Sistema de Gestão de Centros de Documentação e Informação Académica</w:t>
-      </w:r>
-      <w:r>
-        <w:t xml:space="preserve"> denominado “Saram</w:t>
-      </w:r>
-      <w:r>
-        <w:t>ago</w:t>
-      </w:r>
-      <w:r>
-        <w:t>”</w:t>
-      </w:r>
-      <w:r>
-        <w:t xml:space="preserve"> pretendemos </w:t>
-      </w:r>
-      <w:r>
-        <w:t>construir um sistema que facilite a gestão de</w:t>
-      </w:r>
-      <w:r>
-        <w:t xml:space="preserve"> </w:t>
-      </w:r>
-      <w:r>
-        <w:t xml:space="preserve">uma entidade de </w:t>
-      </w:r>
-      <w:r>
-        <w:t>bibliotecas que por si permitem gerir os processos administrativos das sub-bibliotecas assim como a comunicação com os seus leitores, suportando assim diversas tarefas, tais como, a catalogação, gestão de utilizadores, gestão de obras, serviços de reprografia e a gestão dos diferentes postos de trabalho.</w:t>
-      </w:r>
-    </w:p>
-    <w:p>
-      <w:r>
-        <w:t>O serviço Rest API vai efetuar a ligação entre a base de dados e a aplicação móvel. O objetivo deste serviço será cumprir a transferência de dados solicitados e</w:t>
-      </w:r>
-      <w:r>
-        <w:t>/ou</w:t>
-      </w:r>
-      <w:r>
-        <w:t xml:space="preserve"> inseridos </w:t>
-      </w:r>
-      <w:r>
-        <w:t xml:space="preserve">na gestão certas funcionalidades exclusivas, </w:t>
-      </w:r>
-      <w:r>
-        <w:t xml:space="preserve">para que </w:t>
-      </w:r>
-      <w:r>
-        <w:t>possa continuar parte do trabalho na interface web trabalho</w:t>
-      </w:r>
-      <w:r>
-        <w:t xml:space="preserve"> através de notificações e </w:t>
-      </w:r>
-    </w:p>
-    <w:p>
-      <w:r>
-        <w:t>A aplicação móvel tem como objetivo dar ao</w:t>
-      </w:r>
-      <w:r>
-        <w:t>s funcionários variadas funcionalidades, tais como, o empréstimo de livros</w:t>
-      </w:r>
-      <w:r>
-        <w:t xml:space="preserve"> e variadas pesquisas simplificadas referentes a obras e utilizadores. É ainda possível </w:t>
-      </w:r>
-      <w:r>
-        <w:t xml:space="preserve">fazer a catalogação, classificação e indexação do mesmo modo que se consegue fazer a aquisição de </w:t>
-      </w:r>
-      <w:r>
-        <w:rPr>
-          <w:i/>
-          <w:iCs/>
-        </w:rPr>
-        <w:t>N</w:t>
-      </w:r>
-      <w:r>
-        <w:t xml:space="preserve"> obras.</w:t>
-      </w:r>
-    </w:p>
-    <w:p/>
-    <w:p/>
-    <w:p/>
-    <w:p/>
-    <w:p/>
-    <w:p>
-      <w:pPr>
-        <w:pStyle w:val="PargrafodaLista"/>
-        <w:numPr>
-          <w:ilvl w:val="0"/>
-          <w:numId w:val="3"/>
-        </w:numPr>
-        <w:pBdr>
-          <w:bottom w:val="single" w:sz="12" w:space="1" w:color="9CC2E5" w:themeColor="accent1" w:themeTint="99"/>
-        </w:pBdr>
-        <w:spacing w:after="0"/>
-        <w:ind w:left="284" w:hanging="284"/>
-        <w:rPr>
-          <w:rFonts w:ascii="Carlito" w:hAnsi="Carlito" w:cs="Carlito"/>
-          <w:b/>
-          <w:color w:val="1F4E79" w:themeColor="accent1" w:themeShade="80"/>
-          <w:sz w:val="28"/>
-          <w:szCs w:val="28"/>
-          <w:lang w:eastAsia="en-US"/>
-        </w:rPr>
-        <w:sectPr>
-          <w:pgSz w:w="11906" w:h="16838"/>
-          <w:pgMar w:top="1417" w:right="1701" w:bottom="1417" w:left="1701" w:header="720" w:footer="1436" w:gutter="0"/>
-          <w:cols w:space="720"/>
-          <w:docGrid w:linePitch="360"/>
-        </w:sectPr>
-      </w:pPr>
-    </w:p>
-    <w:p>
-      <w:pPr>
-        <w:pStyle w:val="PargrafodaLista"/>
-        <w:numPr>
-          <w:ilvl w:val="0"/>
-          <w:numId w:val="3"/>
-        </w:numPr>
-        <w:pBdr>
-          <w:bottom w:val="single" w:sz="12" w:space="1" w:color="9CC2E5" w:themeColor="accent1" w:themeTint="99"/>
-        </w:pBdr>
-        <w:spacing w:after="0"/>
-        <w:ind w:left="284" w:hanging="284"/>
-        <w:rPr>
-          <w:rFonts w:ascii="Carlito" w:hAnsi="Carlito" w:cs="Carlito"/>
-          <w:b/>
-          <w:color w:val="1F4E79" w:themeColor="accent1" w:themeShade="80"/>
-          <w:sz w:val="28"/>
-          <w:szCs w:val="28"/>
-          <w:lang w:val="en-GB" w:eastAsia="en-US"/>
-        </w:rPr>
-      </w:pPr>
-      <w:r>
-        <w:rPr>
-          <w:rFonts w:ascii="Carlito" w:hAnsi="Carlito" w:cs="Carlito"/>
-          <w:b/>
-          <w:color w:val="1F4E79" w:themeColor="accent1" w:themeShade="80"/>
-          <w:sz w:val="28"/>
-          <w:szCs w:val="28"/>
-          <w:lang w:val="en-GB" w:eastAsia="en-US"/>
-        </w:rPr>
-        <w:lastRenderedPageBreak/>
-        <w:t>Cronograma</w:t>
-      </w:r>
-      <w:r>
-        <w:rPr>
-          <w:rFonts w:ascii="Carlito" w:hAnsi="Carlito" w:cs="Carlito"/>
-          <w:b/>
-          <w:color w:val="1F4E79" w:themeColor="accent1" w:themeShade="80"/>
-          <w:sz w:val="28"/>
-          <w:szCs w:val="28"/>
-          <w:lang w:val="en-GB" w:eastAsia="en-US"/>
-        </w:rPr>
-        <w:t xml:space="preserve"> Inicial</w:t>
-      </w:r>
-    </w:p>
-    <w:p/>
-    <w:p>
-      <w:r>
-        <w:t>T1</w:t>
-      </w:r>
-      <w:r>
-        <w:t xml:space="preserve"> </w:t>
-      </w:r>
-      <w:r>
-        <w:t>e T2 - 1 semana</w:t>
-      </w:r>
-    </w:p>
-    <w:p>
-      <w:r>
-        <w:t>T3</w:t>
-      </w:r>
-      <w:r>
-        <w:t xml:space="preserve"> </w:t>
-      </w:r>
-      <w:r>
-        <w:t>e T4 - 1 semana</w:t>
-      </w:r>
-    </w:p>
-    <w:p>
-      <w:r>
-        <w:t xml:space="preserve">T5 e </w:t>
-      </w:r>
-      <w:r>
-        <w:t>T6</w:t>
-      </w:r>
-      <w:r>
-        <w:t xml:space="preserve"> - 1 semana</w:t>
-      </w:r>
-      <w:r>
-        <w:t xml:space="preserve"> </w:t>
-      </w:r>
-    </w:p>
-    <w:p>
-      <w:pPr>
-        <w:rPr>
-          <w:lang w:val="en-US"/>
-        </w:rPr>
-      </w:pPr>
-      <w:r>
-        <w:rPr>
-          <w:lang w:val="en-US"/>
-        </w:rPr>
-        <w:t>T</w:t>
-      </w:r>
-      <w:r>
-        <w:rPr>
-          <w:lang w:val="en-US"/>
-        </w:rPr>
-        <w:t>7</w:t>
-      </w:r>
-      <w:r>
-        <w:rPr>
-          <w:lang w:val="en-US"/>
-        </w:rPr>
-        <w:t xml:space="preserve"> - 1</w:t>
-      </w:r>
-      <w:r>
-        <w:rPr>
-          <w:lang w:val="en-US"/>
-        </w:rPr>
-        <w:t>2</w:t>
-      </w:r>
-      <w:r>
-        <w:rPr>
-          <w:lang w:val="en-US"/>
-        </w:rPr>
-        <w:t xml:space="preserve"> semanas</w:t>
-      </w:r>
-    </w:p>
-    <w:p>
-      <w:pPr>
-        <w:rPr>
-          <w:lang w:val="en-US"/>
-        </w:rPr>
-      </w:pPr>
-      <w:r>
-        <w:rPr>
-          <w:lang w:val="en-US"/>
-        </w:rPr>
-        <w:t>T</w:t>
-      </w:r>
-      <w:r>
-        <w:rPr>
-          <w:lang w:val="en-US"/>
-        </w:rPr>
-        <w:t>8</w:t>
-      </w:r>
-      <w:r>
-        <w:rPr>
-          <w:lang w:val="en-US"/>
-        </w:rPr>
-        <w:t xml:space="preserve"> – 3 semanas</w:t>
-      </w:r>
-    </w:p>
-    <w:p>
-      <w:pPr>
-        <w:rPr>
-          <w:lang w:val="en-US"/>
-        </w:rPr>
-      </w:pPr>
-    </w:p>
-    <w:p>
-      <w:pPr>
-        <w:pStyle w:val="PargrafodaLista"/>
-        <w:numPr>
-          <w:ilvl w:val="0"/>
-          <w:numId w:val="3"/>
-        </w:numPr>
-        <w:pBdr>
-          <w:bottom w:val="single" w:sz="12" w:space="1" w:color="9CC2E5" w:themeColor="accent1" w:themeTint="99"/>
-        </w:pBdr>
-        <w:spacing w:after="0"/>
-        <w:ind w:left="284" w:hanging="284"/>
-        <w:rPr>
-          <w:rFonts w:ascii="Carlito" w:hAnsi="Carlito" w:cs="Carlito"/>
-          <w:b/>
-          <w:color w:val="1F4E79" w:themeColor="accent1" w:themeShade="80"/>
-          <w:sz w:val="28"/>
-          <w:szCs w:val="28"/>
-          <w:lang w:val="en-GB" w:eastAsia="en-US"/>
-        </w:rPr>
-        <w:sectPr>
-          <w:pgSz w:w="11906" w:h="16838"/>
-          <w:pgMar w:top="1417" w:right="1701" w:bottom="1417" w:left="1701" w:header="720" w:footer="1436" w:gutter="0"/>
-          <w:cols w:space="720"/>
-          <w:docGrid w:linePitch="360"/>
-        </w:sectPr>
-      </w:pPr>
-    </w:p>
-    <w:p>
-      <w:pPr>
-        <w:pStyle w:val="PargrafodaLista"/>
-        <w:numPr>
-          <w:ilvl w:val="0"/>
-          <w:numId w:val="3"/>
-        </w:numPr>
-        <w:pBdr>
-          <w:bottom w:val="single" w:sz="12" w:space="1" w:color="9CC2E5" w:themeColor="accent1" w:themeTint="99"/>
-        </w:pBdr>
-        <w:spacing w:after="0"/>
-        <w:ind w:left="284" w:hanging="284"/>
-        <w:rPr>
-          <w:rFonts w:ascii="Carlito" w:hAnsi="Carlito" w:cs="Carlito"/>
-          <w:b/>
-          <w:color w:val="1F4E79" w:themeColor="accent1" w:themeShade="80"/>
-          <w:sz w:val="28"/>
-          <w:szCs w:val="28"/>
-          <w:lang w:val="en-GB" w:eastAsia="en-US"/>
-        </w:rPr>
-      </w:pPr>
-      <w:r>
-        <w:rPr>
-          <w:rFonts w:ascii="Carlito" w:hAnsi="Carlito" w:cs="Carlito"/>
-          <w:b/>
-          <w:color w:val="1F4E79" w:themeColor="accent1" w:themeShade="80"/>
-          <w:sz w:val="28"/>
-          <w:szCs w:val="28"/>
-          <w:lang w:val="en-GB" w:eastAsia="en-US"/>
-        </w:rPr>
-        <w:lastRenderedPageBreak/>
         <w:t>Referências</w:t>
       </w:r>
+      <w:proofErr w:type="spellEnd"/>
     </w:p>
     <w:p>
       <w:pPr>
@@ -6747,6 +6812,7 @@
   <w:style w:type="character" w:default="1" w:styleId="Tipodeletrapredefinidodopargrafo">
     <w:name w:val="Default Paragraph Font"/>
     <w:uiPriority w:val="1"/>
+    <w:semiHidden/>
     <w:unhideWhenUsed/>
   </w:style>
   <w:style w:type="table" w:default="1" w:styleId="Tabelanormal">

</xml_diff>